<commit_message>
Formating (quality checks added). [Waseem]
</commit_message>
<xml_diff>
--- a/DOCS/Quality Assurance Plan/Checklists/SAD Checklist.docx
+++ b/DOCS/Quality Assurance Plan/Checklists/SAD Checklist.docx
@@ -4233,6 +4233,490 @@
           </w:p>
         </w:tc>
       </w:tr>
+      <w:tr>
+        <w:trPr>
+          <w:cantSplit/>
+          <w:trHeight w:val="440"/>
+        </w:trPr>
+        <w:tc>
+          <w:tcPr>
+            <w:tcW w:w="10483" w:type="dxa"/>
+            <w:gridSpan w:val="5"/>
+            <w:tcBorders>
+              <w:top w:val="single" w:sz="4" w:space="0" w:color="auto"/>
+              <w:left w:val="single" w:sz="4" w:space="0" w:color="auto"/>
+              <w:bottom w:val="single" w:sz="4" w:space="0" w:color="auto"/>
+              <w:right w:val="single" w:sz="4" w:space="0" w:color="auto"/>
+            </w:tcBorders>
+            <w:shd w:val="clear" w:color="auto" w:fill="33CCCC"/>
+            <w:vAlign w:val="center"/>
+            <w:hideMark/>
+          </w:tcPr>
+          <w:p>
+            <w:pPr>
+              <w:spacing w:before="100" w:beforeAutospacing="1" w:after="100" w:afterAutospacing="1"/>
+              <w:outlineLvl w:val="2"/>
+              <w:rPr>
+                <w:szCs w:val="20"/>
+              </w:rPr>
+            </w:pPr>
+            <w:bookmarkStart w:id="0" w:name="HeadersAndFooters"/>
+            <w:r>
+              <w:rPr>
+                <w:b/>
+                <w:bCs/>
+                <w:sz w:val="27"/>
+                <w:szCs w:val="27"/>
+              </w:rPr>
+              <w:t>Headers/Footers</w:t>
+            </w:r>
+            <w:bookmarkEnd w:id="0"/>
+            <w:r>
+              <w:rPr>
+                <w:b/>
+                <w:bCs/>
+                <w:sz w:val="27"/>
+                <w:szCs w:val="27"/>
+              </w:rPr>
+              <w:t xml:space="preserve"> and Documentation format </w:t>
+            </w:r>
+          </w:p>
+        </w:tc>
+      </w:tr>
+      <w:tr>
+        <w:trPr>
+          <w:cantSplit/>
+        </w:trPr>
+        <w:tc>
+          <w:tcPr>
+            <w:tcW w:w="749" w:type="dxa"/>
+            <w:tcBorders>
+              <w:top w:val="single" w:sz="4" w:space="0" w:color="auto"/>
+              <w:left w:val="single" w:sz="4" w:space="0" w:color="auto"/>
+              <w:bottom w:val="single" w:sz="4" w:space="0" w:color="auto"/>
+              <w:right w:val="single" w:sz="4" w:space="0" w:color="auto"/>
+            </w:tcBorders>
+            <w:hideMark/>
+          </w:tcPr>
+          <w:p>
+            <w:pPr>
+              <w:jc w:val="center"/>
+              <w:rPr>
+                <w:szCs w:val="20"/>
+              </w:rPr>
+            </w:pPr>
+            <w:r>
+              <w:rPr>
+                <w:szCs w:val="20"/>
+              </w:rPr>
+              <w:t>42</w:t>
+            </w:r>
+          </w:p>
+        </w:tc>
+        <w:tc>
+          <w:tcPr>
+            <w:tcW w:w="4493" w:type="dxa"/>
+            <w:tcBorders>
+              <w:top w:val="single" w:sz="4" w:space="0" w:color="auto"/>
+              <w:left w:val="single" w:sz="4" w:space="0" w:color="auto"/>
+              <w:bottom w:val="single" w:sz="4" w:space="0" w:color="auto"/>
+              <w:right w:val="single" w:sz="4" w:space="0" w:color="auto"/>
+            </w:tcBorders>
+            <w:vAlign w:val="center"/>
+            <w:hideMark/>
+          </w:tcPr>
+          <w:p>
+            <w:bookmarkStart w:id="1" w:name="RevisionHistory"/>
+            <w:r>
+              <w:t>Revision History</w:t>
+            </w:r>
+            <w:bookmarkEnd w:id="1"/>
+            <w:r>
+              <w:t xml:space="preserve"> </w:t>
+            </w:r>
+          </w:p>
+        </w:tc>
+        <w:tc>
+          <w:tcPr>
+            <w:tcW w:w="1252" w:type="dxa"/>
+            <w:tcBorders>
+              <w:top w:val="single" w:sz="4" w:space="0" w:color="auto"/>
+              <w:left w:val="single" w:sz="4" w:space="0" w:color="auto"/>
+              <w:bottom w:val="single" w:sz="4" w:space="0" w:color="auto"/>
+              <w:right w:val="single" w:sz="4" w:space="0" w:color="auto"/>
+            </w:tcBorders>
+          </w:tcPr>
+          <w:p>
+            <w:pPr>
+              <w:ind w:right="543"/>
+              <w:rPr>
+                <w:szCs w:val="20"/>
+              </w:rPr>
+            </w:pPr>
+          </w:p>
+        </w:tc>
+        <w:tc>
+          <w:tcPr>
+            <w:tcW w:w="432" w:type="dxa"/>
+            <w:tcBorders>
+              <w:top w:val="single" w:sz="4" w:space="0" w:color="auto"/>
+              <w:left w:val="single" w:sz="4" w:space="0" w:color="auto"/>
+              <w:bottom w:val="single" w:sz="4" w:space="0" w:color="auto"/>
+              <w:right w:val="single" w:sz="4" w:space="0" w:color="auto"/>
+            </w:tcBorders>
+          </w:tcPr>
+          <w:p>
+            <w:pPr>
+              <w:ind w:right="543"/>
+              <w:rPr>
+                <w:szCs w:val="20"/>
+              </w:rPr>
+            </w:pPr>
+          </w:p>
+        </w:tc>
+        <w:tc>
+          <w:tcPr>
+            <w:tcW w:w="3557" w:type="dxa"/>
+            <w:tcBorders>
+              <w:top w:val="single" w:sz="4" w:space="0" w:color="auto"/>
+              <w:left w:val="single" w:sz="4" w:space="0" w:color="auto"/>
+              <w:bottom w:val="single" w:sz="4" w:space="0" w:color="auto"/>
+              <w:right w:val="single" w:sz="4" w:space="0" w:color="auto"/>
+            </w:tcBorders>
+          </w:tcPr>
+          <w:p>
+            <w:pPr>
+              <w:ind w:right="543"/>
+              <w:rPr>
+                <w:szCs w:val="20"/>
+              </w:rPr>
+            </w:pPr>
+          </w:p>
+        </w:tc>
+      </w:tr>
+      <w:tr>
+        <w:trPr>
+          <w:cantSplit/>
+        </w:trPr>
+        <w:tc>
+          <w:tcPr>
+            <w:tcW w:w="749" w:type="dxa"/>
+            <w:tcBorders>
+              <w:top w:val="single" w:sz="4" w:space="0" w:color="auto"/>
+              <w:left w:val="single" w:sz="4" w:space="0" w:color="auto"/>
+              <w:bottom w:val="single" w:sz="4" w:space="0" w:color="auto"/>
+              <w:right w:val="single" w:sz="4" w:space="0" w:color="auto"/>
+            </w:tcBorders>
+            <w:hideMark/>
+          </w:tcPr>
+          <w:p>
+            <w:pPr>
+              <w:jc w:val="center"/>
+              <w:rPr>
+                <w:szCs w:val="20"/>
+              </w:rPr>
+            </w:pPr>
+            <w:r>
+              <w:rPr>
+                <w:szCs w:val="20"/>
+              </w:rPr>
+              <w:t>43</w:t>
+            </w:r>
+          </w:p>
+        </w:tc>
+        <w:tc>
+          <w:tcPr>
+            <w:tcW w:w="4493" w:type="dxa"/>
+            <w:tcBorders>
+              <w:top w:val="single" w:sz="4" w:space="0" w:color="auto"/>
+              <w:left w:val="single" w:sz="4" w:space="0" w:color="auto"/>
+              <w:bottom w:val="single" w:sz="4" w:space="0" w:color="auto"/>
+              <w:right w:val="single" w:sz="4" w:space="0" w:color="auto"/>
+            </w:tcBorders>
+            <w:vAlign w:val="center"/>
+            <w:hideMark/>
+          </w:tcPr>
+          <w:p>
+            <w:bookmarkStart w:id="2" w:name="TOC"/>
+            <w:r>
+              <w:t>Table of Contents</w:t>
+            </w:r>
+            <w:bookmarkEnd w:id="2"/>
+            <w:r>
+              <w:t xml:space="preserve"> </w:t>
+            </w:r>
+          </w:p>
+        </w:tc>
+        <w:tc>
+          <w:tcPr>
+            <w:tcW w:w="1252" w:type="dxa"/>
+            <w:tcBorders>
+              <w:top w:val="single" w:sz="4" w:space="0" w:color="auto"/>
+              <w:left w:val="single" w:sz="4" w:space="0" w:color="auto"/>
+              <w:bottom w:val="single" w:sz="4" w:space="0" w:color="auto"/>
+              <w:right w:val="single" w:sz="4" w:space="0" w:color="auto"/>
+            </w:tcBorders>
+          </w:tcPr>
+          <w:p>
+            <w:pPr>
+              <w:ind w:right="543"/>
+              <w:rPr>
+                <w:szCs w:val="20"/>
+              </w:rPr>
+            </w:pPr>
+          </w:p>
+        </w:tc>
+        <w:tc>
+          <w:tcPr>
+            <w:tcW w:w="432" w:type="dxa"/>
+            <w:tcBorders>
+              <w:top w:val="single" w:sz="4" w:space="0" w:color="auto"/>
+              <w:left w:val="single" w:sz="4" w:space="0" w:color="auto"/>
+              <w:bottom w:val="single" w:sz="4" w:space="0" w:color="auto"/>
+              <w:right w:val="single" w:sz="4" w:space="0" w:color="auto"/>
+            </w:tcBorders>
+          </w:tcPr>
+          <w:p>
+            <w:pPr>
+              <w:ind w:right="543"/>
+              <w:rPr>
+                <w:szCs w:val="20"/>
+              </w:rPr>
+            </w:pPr>
+          </w:p>
+        </w:tc>
+        <w:tc>
+          <w:tcPr>
+            <w:tcW w:w="3557" w:type="dxa"/>
+            <w:tcBorders>
+              <w:top w:val="single" w:sz="4" w:space="0" w:color="auto"/>
+              <w:left w:val="single" w:sz="4" w:space="0" w:color="auto"/>
+              <w:bottom w:val="single" w:sz="4" w:space="0" w:color="auto"/>
+              <w:right w:val="single" w:sz="4" w:space="0" w:color="auto"/>
+            </w:tcBorders>
+          </w:tcPr>
+          <w:p>
+            <w:pPr>
+              <w:ind w:right="543"/>
+              <w:rPr>
+                <w:szCs w:val="20"/>
+              </w:rPr>
+            </w:pPr>
+          </w:p>
+        </w:tc>
+      </w:tr>
+      <w:tr>
+        <w:trPr>
+          <w:cantSplit/>
+        </w:trPr>
+        <w:tc>
+          <w:tcPr>
+            <w:tcW w:w="749" w:type="dxa"/>
+            <w:tcBorders>
+              <w:top w:val="single" w:sz="4" w:space="0" w:color="auto"/>
+              <w:left w:val="single" w:sz="4" w:space="0" w:color="auto"/>
+              <w:bottom w:val="single" w:sz="4" w:space="0" w:color="auto"/>
+              <w:right w:val="single" w:sz="4" w:space="0" w:color="auto"/>
+            </w:tcBorders>
+            <w:hideMark/>
+          </w:tcPr>
+          <w:p>
+            <w:pPr>
+              <w:jc w:val="center"/>
+              <w:rPr>
+                <w:szCs w:val="20"/>
+              </w:rPr>
+            </w:pPr>
+            <w:r>
+              <w:rPr>
+                <w:szCs w:val="20"/>
+              </w:rPr>
+              <w:t>44</w:t>
+            </w:r>
+          </w:p>
+        </w:tc>
+        <w:tc>
+          <w:tcPr>
+            <w:tcW w:w="4493" w:type="dxa"/>
+            <w:tcBorders>
+              <w:top w:val="single" w:sz="4" w:space="0" w:color="auto"/>
+              <w:left w:val="single" w:sz="4" w:space="0" w:color="auto"/>
+              <w:bottom w:val="single" w:sz="4" w:space="0" w:color="auto"/>
+              <w:right w:val="single" w:sz="4" w:space="0" w:color="auto"/>
+            </w:tcBorders>
+            <w:vAlign w:val="center"/>
+            <w:hideMark/>
+          </w:tcPr>
+          <w:p>
+            <w:r>
+              <w:t>Headers/Footers</w:t>
+            </w:r>
+          </w:p>
+        </w:tc>
+        <w:tc>
+          <w:tcPr>
+            <w:tcW w:w="1252" w:type="dxa"/>
+            <w:tcBorders>
+              <w:top w:val="single" w:sz="4" w:space="0" w:color="auto"/>
+              <w:left w:val="single" w:sz="4" w:space="0" w:color="auto"/>
+              <w:bottom w:val="single" w:sz="4" w:space="0" w:color="auto"/>
+              <w:right w:val="single" w:sz="4" w:space="0" w:color="auto"/>
+            </w:tcBorders>
+          </w:tcPr>
+          <w:p>
+            <w:pPr>
+              <w:ind w:right="543"/>
+              <w:rPr>
+                <w:szCs w:val="20"/>
+              </w:rPr>
+            </w:pPr>
+          </w:p>
+        </w:tc>
+        <w:tc>
+          <w:tcPr>
+            <w:tcW w:w="432" w:type="dxa"/>
+            <w:tcBorders>
+              <w:top w:val="single" w:sz="4" w:space="0" w:color="auto"/>
+              <w:left w:val="single" w:sz="4" w:space="0" w:color="auto"/>
+              <w:bottom w:val="single" w:sz="4" w:space="0" w:color="auto"/>
+              <w:right w:val="single" w:sz="4" w:space="0" w:color="auto"/>
+            </w:tcBorders>
+          </w:tcPr>
+          <w:p>
+            <w:pPr>
+              <w:ind w:right="543"/>
+              <w:rPr>
+                <w:szCs w:val="20"/>
+              </w:rPr>
+            </w:pPr>
+          </w:p>
+        </w:tc>
+        <w:tc>
+          <w:tcPr>
+            <w:tcW w:w="3557" w:type="dxa"/>
+            <w:tcBorders>
+              <w:top w:val="single" w:sz="4" w:space="0" w:color="auto"/>
+              <w:left w:val="single" w:sz="4" w:space="0" w:color="auto"/>
+              <w:bottom w:val="single" w:sz="4" w:space="0" w:color="auto"/>
+              <w:right w:val="single" w:sz="4" w:space="0" w:color="auto"/>
+            </w:tcBorders>
+          </w:tcPr>
+          <w:p>
+            <w:pPr>
+              <w:ind w:right="543"/>
+              <w:rPr>
+                <w:szCs w:val="20"/>
+              </w:rPr>
+            </w:pPr>
+          </w:p>
+        </w:tc>
+      </w:tr>
+      <w:tr>
+        <w:trPr>
+          <w:cantSplit/>
+        </w:trPr>
+        <w:tc>
+          <w:tcPr>
+            <w:tcW w:w="749" w:type="dxa"/>
+            <w:tcBorders>
+              <w:top w:val="single" w:sz="4" w:space="0" w:color="auto"/>
+              <w:left w:val="single" w:sz="4" w:space="0" w:color="auto"/>
+              <w:bottom w:val="single" w:sz="4" w:space="0" w:color="auto"/>
+              <w:right w:val="single" w:sz="4" w:space="0" w:color="auto"/>
+            </w:tcBorders>
+            <w:hideMark/>
+          </w:tcPr>
+          <w:p>
+            <w:pPr>
+              <w:jc w:val="center"/>
+              <w:rPr>
+                <w:szCs w:val="20"/>
+              </w:rPr>
+            </w:pPr>
+            <w:r>
+              <w:rPr>
+                <w:szCs w:val="20"/>
+              </w:rPr>
+              <w:t>45</w:t>
+            </w:r>
+          </w:p>
+        </w:tc>
+        <w:tc>
+          <w:tcPr>
+            <w:tcW w:w="4493" w:type="dxa"/>
+            <w:tcBorders>
+              <w:top w:val="single" w:sz="4" w:space="0" w:color="auto"/>
+              <w:left w:val="single" w:sz="4" w:space="0" w:color="auto"/>
+              <w:bottom w:val="single" w:sz="4" w:space="0" w:color="auto"/>
+              <w:right w:val="single" w:sz="4" w:space="0" w:color="auto"/>
+            </w:tcBorders>
+            <w:vAlign w:val="center"/>
+            <w:hideMark/>
+          </w:tcPr>
+          <w:p>
+            <w:r>
+              <w:t>Format of the document</w:t>
+            </w:r>
+          </w:p>
+        </w:tc>
+        <w:tc>
+          <w:tcPr>
+            <w:tcW w:w="1252" w:type="dxa"/>
+            <w:tcBorders>
+              <w:top w:val="single" w:sz="4" w:space="0" w:color="auto"/>
+              <w:left w:val="single" w:sz="4" w:space="0" w:color="auto"/>
+              <w:bottom w:val="single" w:sz="4" w:space="0" w:color="auto"/>
+              <w:right w:val="single" w:sz="4" w:space="0" w:color="auto"/>
+            </w:tcBorders>
+          </w:tcPr>
+          <w:p>
+            <w:pPr>
+              <w:ind w:right="543"/>
+              <w:rPr>
+                <w:szCs w:val="20"/>
+              </w:rPr>
+            </w:pPr>
+          </w:p>
+        </w:tc>
+        <w:tc>
+          <w:tcPr>
+            <w:tcW w:w="432" w:type="dxa"/>
+            <w:tcBorders>
+              <w:top w:val="single" w:sz="4" w:space="0" w:color="auto"/>
+              <w:left w:val="single" w:sz="4" w:space="0" w:color="auto"/>
+              <w:bottom w:val="single" w:sz="4" w:space="0" w:color="auto"/>
+              <w:right w:val="single" w:sz="4" w:space="0" w:color="auto"/>
+            </w:tcBorders>
+          </w:tcPr>
+          <w:p>
+            <w:pPr>
+              <w:ind w:right="543"/>
+              <w:rPr>
+                <w:szCs w:val="20"/>
+              </w:rPr>
+            </w:pPr>
+          </w:p>
+        </w:tc>
+        <w:tc>
+          <w:tcPr>
+            <w:tcW w:w="3557" w:type="dxa"/>
+            <w:tcBorders>
+              <w:top w:val="single" w:sz="4" w:space="0" w:color="auto"/>
+              <w:left w:val="single" w:sz="4" w:space="0" w:color="auto"/>
+              <w:bottom w:val="single" w:sz="4" w:space="0" w:color="auto"/>
+              <w:right w:val="single" w:sz="4" w:space="0" w:color="auto"/>
+            </w:tcBorders>
+          </w:tcPr>
+          <w:p>
+            <w:pPr>
+              <w:ind w:right="543"/>
+              <w:rPr>
+                <w:szCs w:val="20"/>
+              </w:rPr>
+            </w:pPr>
+          </w:p>
+        </w:tc>
+      </w:tr>
     </w:tbl>
     <w:p>
       <w:pPr>
@@ -5322,14 +5806,14 @@
 
 <file path=word/endnotes.xml><?xml version="1.0" encoding="utf-8"?>
 <w:endnotes xmlns:ve="http://schemas.openxmlformats.org/markup-compatibility/2006" xmlns:o="urn:schemas-microsoft-com:office:office" xmlns:r="http://schemas.openxmlformats.org/officeDocument/2006/relationships" xmlns:m="http://schemas.openxmlformats.org/officeDocument/2006/math" xmlns:v="urn:schemas-microsoft-com:vml" xmlns:wp="http://schemas.openxmlformats.org/drawingml/2006/wordprocessingDrawing" xmlns:w10="urn:schemas-microsoft-com:office:word" xmlns:w="http://schemas.openxmlformats.org/wordprocessingml/2006/main" xmlns:wne="http://schemas.microsoft.com/office/word/2006/wordml">
-  <w:endnote w:type="separator" w:id="-1">
+  <w:endnote w:type="separator" w:id="0">
     <w:p>
       <w:r>
         <w:separator/>
       </w:r>
     </w:p>
   </w:endnote>
-  <w:endnote w:type="continuationSeparator" w:id="0">
+  <w:endnote w:type="continuationSeparator" w:id="1">
     <w:p>
       <w:r>
         <w:continuationSeparator/>
@@ -5408,7 +5892,7 @@
         <w:noProof/>
         <w:szCs w:val="20"/>
       </w:rPr>
-      <w:t>5</w:t>
+      <w:t>4</w:t>
     </w:r>
     <w:r>
       <w:rPr>
@@ -5506,14 +5990,14 @@
 
 <file path=word/footnotes.xml><?xml version="1.0" encoding="utf-8"?>
 <w:footnotes xmlns:ve="http://schemas.openxmlformats.org/markup-compatibility/2006" xmlns:o="urn:schemas-microsoft-com:office:office" xmlns:r="http://schemas.openxmlformats.org/officeDocument/2006/relationships" xmlns:m="http://schemas.openxmlformats.org/officeDocument/2006/math" xmlns:v="urn:schemas-microsoft-com:vml" xmlns:wp="http://schemas.openxmlformats.org/drawingml/2006/wordprocessingDrawing" xmlns:w10="urn:schemas-microsoft-com:office:word" xmlns:w="http://schemas.openxmlformats.org/wordprocessingml/2006/main" xmlns:wne="http://schemas.microsoft.com/office/word/2006/wordml">
-  <w:footnote w:type="separator" w:id="-1">
+  <w:footnote w:type="separator" w:id="0">
     <w:p>
       <w:r>
         <w:separator/>
       </w:r>
     </w:p>
   </w:footnote>
-  <w:footnote w:type="continuationSeparator" w:id="0">
+  <w:footnote w:type="continuationSeparator" w:id="1">
     <w:p>
       <w:r>
         <w:continuationSeparator/>

</xml_diff>